<commit_message>
added test cases and updated report doc
</commit_message>
<xml_diff>
--- a/P1 Report.docx
+++ b/P1 Report.docx
@@ -101,7 +101,23 @@
           <w:sz w:val="24"/>
           <w:szCs w:val="24"/>
         </w:rPr>
-        <w:t>, WSL, etc)</w:t>
+        <w:t xml:space="preserve">, WSL, </w:t>
+      </w:r>
+      <w:proofErr w:type="spellStart"/>
+      <w:r>
+        <w:rPr>
+          <w:sz w:val="24"/>
+          <w:szCs w:val="24"/>
+        </w:rPr>
+        <w:t>etc</w:t>
+      </w:r>
+      <w:proofErr w:type="spellEnd"/>
+      <w:r>
+        <w:rPr>
+          <w:sz w:val="24"/>
+          <w:szCs w:val="24"/>
+        </w:rPr>
+        <w:t>)</w:t>
       </w:r>
     </w:p>
     <w:p>
@@ -121,6 +137,26 @@
           <w:sz w:val="24"/>
           <w:szCs w:val="24"/>
         </w:rPr>
+        <w:t>The name of the main file that will be run is “tomasulo.py”, and all supporting code is located within the same repository</w:t>
+      </w:r>
+    </w:p>
+    <w:p>
+      <w:pPr>
+        <w:pStyle w:val="ListParagraph"/>
+        <w:numPr>
+          <w:ilvl w:val="0"/>
+          <w:numId w:val="1"/>
+        </w:numPr>
+        <w:rPr>
+          <w:sz w:val="24"/>
+          <w:szCs w:val="24"/>
+        </w:rPr>
+      </w:pPr>
+      <w:r>
+        <w:rPr>
+          <w:sz w:val="24"/>
+          <w:szCs w:val="24"/>
+        </w:rPr>
         <w:t>To execute the code, run the following command:</w:t>
       </w:r>
     </w:p>
@@ -160,6 +196,1426 @@
         </w:rPr>
         <w:t>The output of the program will be sent to the terminal window, including the ARF values, memory values, and timing information</w:t>
       </w:r>
+    </w:p>
+    <w:p>
+      <w:pPr>
+        <w:rPr>
+          <w:b/>
+          <w:bCs/>
+          <w:sz w:val="24"/>
+          <w:szCs w:val="24"/>
+          <w:u w:val="single"/>
+        </w:rPr>
+      </w:pPr>
+      <w:r>
+        <w:rPr>
+          <w:b/>
+          <w:bCs/>
+          <w:sz w:val="24"/>
+          <w:szCs w:val="24"/>
+          <w:u w:val="single"/>
+        </w:rPr>
+        <w:t>Section 2</w:t>
+      </w:r>
+    </w:p>
+    <w:p>
+      <w:pPr>
+        <w:rPr>
+          <w:sz w:val="24"/>
+          <w:szCs w:val="24"/>
+        </w:rPr>
+      </w:pPr>
+      <w:r>
+        <w:rPr>
+          <w:sz w:val="24"/>
+          <w:szCs w:val="24"/>
+        </w:rPr>
+        <w:t>Initializing FUs to the following spec:</w:t>
+      </w:r>
+    </w:p>
+    <w:p>
+      <w:pPr>
+        <w:rPr>
+          <w:sz w:val="24"/>
+          <w:szCs w:val="24"/>
+        </w:rPr>
+      </w:pPr>
+      <w:r>
+        <w:rPr>
+          <w:sz w:val="24"/>
+          <w:szCs w:val="24"/>
+        </w:rPr>
+        <w:t>Using Integer Adder with 2 reservati</w:t>
+      </w:r>
+      <w:r>
+        <w:rPr>
+          <w:sz w:val="24"/>
+          <w:szCs w:val="24"/>
+        </w:rPr>
+        <w:t>on stations, 1 cycle in EXE, and 1 FU</w:t>
+      </w:r>
+    </w:p>
+    <w:p>
+      <w:pPr>
+        <w:rPr>
+          <w:sz w:val="24"/>
+          <w:szCs w:val="24"/>
+        </w:rPr>
+      </w:pPr>
+      <w:r>
+        <w:rPr>
+          <w:sz w:val="24"/>
+          <w:szCs w:val="24"/>
+        </w:rPr>
+        <w:t>Using Floating Point Adder with 3 reservation stations, 3 cycles in EXE, and 1 FU</w:t>
+      </w:r>
+    </w:p>
+    <w:p>
+      <w:pPr>
+        <w:rPr>
+          <w:sz w:val="24"/>
+          <w:szCs w:val="24"/>
+        </w:rPr>
+      </w:pPr>
+      <w:r>
+        <w:rPr>
+          <w:sz w:val="24"/>
+          <w:szCs w:val="24"/>
+        </w:rPr>
+        <w:t>Using Floating Point Multiplier with 2 reservation stations, 20 cycles in EXE, and 1 FU</w:t>
+      </w:r>
+    </w:p>
+    <w:p>
+      <w:pPr>
+        <w:rPr>
+          <w:sz w:val="24"/>
+          <w:szCs w:val="24"/>
+        </w:rPr>
+      </w:pPr>
+      <w:r>
+        <w:rPr>
+          <w:sz w:val="24"/>
+          <w:szCs w:val="24"/>
+        </w:rPr>
+        <w:t>Using Load/Store Unit with 250 (infinite) reservation stations, 1 cycle in EXE, 4 cycles in MEM, and 1 FU</w:t>
+      </w:r>
+    </w:p>
+    <w:p>
+      <w:pPr>
+        <w:rPr>
+          <w:sz w:val="24"/>
+          <w:szCs w:val="24"/>
+        </w:rPr>
+      </w:pPr>
+      <w:r>
+        <w:rPr>
+          <w:sz w:val="24"/>
+          <w:szCs w:val="24"/>
+        </w:rPr>
+        <w:t>Using an instruction buffer of size 12</w:t>
+      </w:r>
+    </w:p>
+    <w:p>
+      <w:pPr>
+        <w:rPr>
+          <w:sz w:val="24"/>
+          <w:szCs w:val="24"/>
+        </w:rPr>
+      </w:pPr>
+      <w:r>
+        <w:rPr>
+          <w:sz w:val="24"/>
+          <w:szCs w:val="24"/>
+        </w:rPr>
+        <w:t>Using a ROB of size 128</w:t>
+      </w:r>
+    </w:p>
+    <w:p>
+      <w:pPr>
+        <w:rPr>
+          <w:sz w:val="24"/>
+          <w:szCs w:val="24"/>
+        </w:rPr>
+      </w:pPr>
+      <w:r>
+        <w:rPr>
+          <w:sz w:val="24"/>
+          <w:szCs w:val="24"/>
+        </w:rPr>
+        <w:t>Using 1 CDB</w:t>
+      </w:r>
+      <w:r>
+        <w:rPr>
+          <w:sz w:val="24"/>
+          <w:szCs w:val="24"/>
+        </w:rPr>
+        <w:t xml:space="preserve"> with buffers of size 1 per FU</w:t>
+      </w:r>
+      <w:r>
+        <w:rPr>
+          <w:sz w:val="24"/>
+          <w:szCs w:val="24"/>
+        </w:rPr>
+        <w:t xml:space="preserve"> in the event of multiple instructions trying to WB</w:t>
+      </w:r>
+    </w:p>
+    <w:p>
+      <w:pPr>
+        <w:rPr>
+          <w:b/>
+          <w:bCs/>
+          <w:sz w:val="24"/>
+          <w:szCs w:val="24"/>
+        </w:rPr>
+      </w:pPr>
+    </w:p>
+    <w:p>
+      <w:pPr>
+        <w:rPr>
+          <w:b/>
+          <w:bCs/>
+          <w:sz w:val="24"/>
+          <w:szCs w:val="24"/>
+        </w:rPr>
+      </w:pPr>
+    </w:p>
+    <w:p>
+      <w:pPr>
+        <w:rPr>
+          <w:b/>
+          <w:bCs/>
+          <w:sz w:val="24"/>
+          <w:szCs w:val="24"/>
+        </w:rPr>
+      </w:pPr>
+    </w:p>
+    <w:p>
+      <w:pPr>
+        <w:rPr>
+          <w:b/>
+          <w:bCs/>
+          <w:sz w:val="24"/>
+          <w:szCs w:val="24"/>
+        </w:rPr>
+      </w:pPr>
+    </w:p>
+    <w:p>
+      <w:pPr>
+        <w:rPr>
+          <w:b/>
+          <w:bCs/>
+          <w:sz w:val="24"/>
+          <w:szCs w:val="24"/>
+        </w:rPr>
+      </w:pPr>
+    </w:p>
+    <w:p>
+      <w:pPr>
+        <w:rPr>
+          <w:b/>
+          <w:bCs/>
+          <w:sz w:val="24"/>
+          <w:szCs w:val="24"/>
+        </w:rPr>
+      </w:pPr>
+    </w:p>
+    <w:p>
+      <w:pPr>
+        <w:rPr>
+          <w:b/>
+          <w:bCs/>
+          <w:sz w:val="24"/>
+          <w:szCs w:val="24"/>
+        </w:rPr>
+      </w:pPr>
+    </w:p>
+    <w:p>
+      <w:pPr>
+        <w:rPr>
+          <w:b/>
+          <w:bCs/>
+          <w:sz w:val="24"/>
+          <w:szCs w:val="24"/>
+        </w:rPr>
+      </w:pPr>
+    </w:p>
+    <w:p>
+      <w:pPr>
+        <w:rPr>
+          <w:b/>
+          <w:bCs/>
+          <w:sz w:val="24"/>
+          <w:szCs w:val="24"/>
+        </w:rPr>
+      </w:pPr>
+      <w:r>
+        <w:rPr>
+          <w:b/>
+          <w:bCs/>
+          <w:sz w:val="24"/>
+          <w:szCs w:val="24"/>
+        </w:rPr>
+        <w:lastRenderedPageBreak/>
+        <w:t>Tier 1: Straight-line cases where no dependencies exist among instructions</w:t>
+      </w:r>
+    </w:p>
+    <w:p>
+      <w:pPr>
+        <w:rPr>
+          <w:sz w:val="24"/>
+          <w:szCs w:val="24"/>
+          <w:u w:val="single"/>
+        </w:rPr>
+      </w:pPr>
+      <w:r>
+        <w:rPr>
+          <w:sz w:val="24"/>
+          <w:szCs w:val="24"/>
+          <w:u w:val="single"/>
+        </w:rPr>
+        <w:t>Test 1</w:t>
+      </w:r>
+    </w:p>
+    <w:p>
+      <w:pPr>
+        <w:rPr>
+          <w:sz w:val="24"/>
+          <w:szCs w:val="24"/>
+        </w:rPr>
+      </w:pPr>
+      <w:r>
+        <w:rPr>
+          <w:sz w:val="24"/>
+          <w:szCs w:val="24"/>
+        </w:rPr>
+        <w:t>Instructions and initial values:</w:t>
+      </w:r>
+    </w:p>
+    <w:tbl>
+      <w:tblPr>
+        <w:tblStyle w:val="TableGrid"/>
+        <w:tblW w:w="0" w:type="auto"/>
+        <w:tblLook w:val="04A0" w:firstRow="1" w:lastRow="0" w:firstColumn="1" w:lastColumn="0" w:noHBand="0" w:noVBand="1"/>
+      </w:tblPr>
+      <w:tblGrid>
+        <w:gridCol w:w="4675"/>
+        <w:gridCol w:w="4675"/>
+      </w:tblGrid>
+      <w:tr>
+        <w:tc>
+          <w:tcPr>
+            <w:tcW w:w="4675" w:type="dxa"/>
+          </w:tcPr>
+          <w:p>
+            <w:pPr>
+              <w:jc w:val="center"/>
+              <w:rPr>
+                <w:sz w:val="24"/>
+                <w:szCs w:val="24"/>
+              </w:rPr>
+            </w:pPr>
+            <w:r>
+              <w:rPr>
+                <w:sz w:val="24"/>
+                <w:szCs w:val="24"/>
+              </w:rPr>
+              <w:t>LD F2,4(R0)</w:t>
+            </w:r>
+          </w:p>
+        </w:tc>
+        <w:tc>
+          <w:tcPr>
+            <w:tcW w:w="4675" w:type="dxa"/>
+          </w:tcPr>
+          <w:p>
+            <w:pPr>
+              <w:rPr>
+                <w:sz w:val="24"/>
+                <w:szCs w:val="24"/>
+              </w:rPr>
+            </w:pPr>
+            <w:r>
+              <w:rPr>
+                <w:sz w:val="24"/>
+                <w:szCs w:val="24"/>
+              </w:rPr>
+              <w:t>R1 = 0, R2 = 20, R3 = 16, R4 = 95</w:t>
+            </w:r>
+          </w:p>
+        </w:tc>
+      </w:tr>
+      <w:tr>
+        <w:tc>
+          <w:tcPr>
+            <w:tcW w:w="4675" w:type="dxa"/>
+          </w:tcPr>
+          <w:p>
+            <w:pPr>
+              <w:jc w:val="center"/>
+              <w:rPr>
+                <w:sz w:val="24"/>
+                <w:szCs w:val="24"/>
+              </w:rPr>
+            </w:pPr>
+            <w:r>
+              <w:rPr>
+                <w:sz w:val="24"/>
+                <w:szCs w:val="24"/>
+              </w:rPr>
+              <w:t>ADD R</w:t>
+            </w:r>
+            <w:proofErr w:type="gramStart"/>
+            <w:r>
+              <w:rPr>
+                <w:sz w:val="24"/>
+                <w:szCs w:val="24"/>
+              </w:rPr>
+              <w:t>1,R</w:t>
+            </w:r>
+            <w:proofErr w:type="gramEnd"/>
+            <w:r>
+              <w:rPr>
+                <w:sz w:val="24"/>
+                <w:szCs w:val="24"/>
+              </w:rPr>
+              <w:t>2,R3</w:t>
+            </w:r>
+          </w:p>
+        </w:tc>
+        <w:tc>
+          <w:tcPr>
+            <w:tcW w:w="4675" w:type="dxa"/>
+          </w:tcPr>
+          <w:p>
+            <w:pPr>
+              <w:rPr>
+                <w:sz w:val="24"/>
+                <w:szCs w:val="24"/>
+              </w:rPr>
+            </w:pPr>
+            <w:r>
+              <w:rPr>
+                <w:sz w:val="24"/>
+                <w:szCs w:val="24"/>
+              </w:rPr>
+              <w:t>F1 = 0, F2 = 0, F3 = 6, F4 = 6</w:t>
+            </w:r>
+            <w:r>
+              <w:rPr>
+                <w:sz w:val="24"/>
+                <w:szCs w:val="24"/>
+              </w:rPr>
+              <w:t xml:space="preserve">, F5 = </w:t>
+            </w:r>
+            <w:r>
+              <w:rPr>
+                <w:sz w:val="24"/>
+                <w:szCs w:val="24"/>
+              </w:rPr>
+              <w:t>1</w:t>
+            </w:r>
+            <w:r>
+              <w:rPr>
+                <w:sz w:val="24"/>
+                <w:szCs w:val="24"/>
+              </w:rPr>
+              <w:t>, F6 = 2</w:t>
+            </w:r>
+          </w:p>
+        </w:tc>
+      </w:tr>
+      <w:tr>
+        <w:tc>
+          <w:tcPr>
+            <w:tcW w:w="4675" w:type="dxa"/>
+          </w:tcPr>
+          <w:p>
+            <w:pPr>
+              <w:jc w:val="center"/>
+              <w:rPr>
+                <w:sz w:val="24"/>
+                <w:szCs w:val="24"/>
+              </w:rPr>
+            </w:pPr>
+            <w:r>
+              <w:rPr>
+                <w:sz w:val="24"/>
+                <w:szCs w:val="24"/>
+              </w:rPr>
+              <w:t>SUB.D F</w:t>
+            </w:r>
+            <w:proofErr w:type="gramStart"/>
+            <w:r>
+              <w:rPr>
+                <w:sz w:val="24"/>
+                <w:szCs w:val="24"/>
+              </w:rPr>
+              <w:t>3,F</w:t>
+            </w:r>
+            <w:proofErr w:type="gramEnd"/>
+            <w:r>
+              <w:rPr>
+                <w:sz w:val="24"/>
+                <w:szCs w:val="24"/>
+              </w:rPr>
+              <w:t>4,F5</w:t>
+            </w:r>
+          </w:p>
+        </w:tc>
+        <w:tc>
+          <w:tcPr>
+            <w:tcW w:w="4675" w:type="dxa"/>
+          </w:tcPr>
+          <w:p>
+            <w:pPr>
+              <w:rPr>
+                <w:sz w:val="24"/>
+                <w:szCs w:val="24"/>
+              </w:rPr>
+            </w:pPr>
+            <w:r>
+              <w:rPr>
+                <w:sz w:val="24"/>
+                <w:szCs w:val="24"/>
+              </w:rPr>
+              <w:t>F7 = 8, F8 = 22</w:t>
+            </w:r>
+            <w:r>
+              <w:rPr>
+                <w:sz w:val="24"/>
+                <w:szCs w:val="24"/>
+              </w:rPr>
+              <w:t>, F9 = 39</w:t>
+            </w:r>
+          </w:p>
+        </w:tc>
+      </w:tr>
+      <w:tr>
+        <w:tc>
+          <w:tcPr>
+            <w:tcW w:w="4675" w:type="dxa"/>
+          </w:tcPr>
+          <w:p>
+            <w:pPr>
+              <w:jc w:val="center"/>
+              <w:rPr>
+                <w:sz w:val="24"/>
+                <w:szCs w:val="24"/>
+              </w:rPr>
+            </w:pPr>
+            <w:r>
+              <w:rPr>
+                <w:sz w:val="24"/>
+                <w:szCs w:val="24"/>
+              </w:rPr>
+              <w:t>MULT.D F</w:t>
+            </w:r>
+            <w:proofErr w:type="gramStart"/>
+            <w:r>
+              <w:rPr>
+                <w:sz w:val="24"/>
+                <w:szCs w:val="24"/>
+              </w:rPr>
+              <w:t>6,F</w:t>
+            </w:r>
+            <w:proofErr w:type="gramEnd"/>
+            <w:r>
+              <w:rPr>
+                <w:sz w:val="24"/>
+                <w:szCs w:val="24"/>
+              </w:rPr>
+              <w:t>7,F8</w:t>
+            </w:r>
+          </w:p>
+        </w:tc>
+        <w:tc>
+          <w:tcPr>
+            <w:tcW w:w="4675" w:type="dxa"/>
+          </w:tcPr>
+          <w:p>
+            <w:pPr>
+              <w:rPr>
+                <w:sz w:val="24"/>
+                <w:szCs w:val="24"/>
+              </w:rPr>
+            </w:pPr>
+            <w:proofErr w:type="gramStart"/>
+            <w:r>
+              <w:rPr>
+                <w:sz w:val="24"/>
+                <w:szCs w:val="24"/>
+              </w:rPr>
+              <w:t>MEM[</w:t>
+            </w:r>
+            <w:proofErr w:type="gramEnd"/>
+            <w:r>
+              <w:rPr>
+                <w:sz w:val="24"/>
+                <w:szCs w:val="24"/>
+              </w:rPr>
+              <w:t>4] = 19, MEM[8] = 0</w:t>
+            </w:r>
+          </w:p>
+        </w:tc>
+      </w:tr>
+      <w:tr>
+        <w:tc>
+          <w:tcPr>
+            <w:tcW w:w="4675" w:type="dxa"/>
+          </w:tcPr>
+          <w:p>
+            <w:pPr>
+              <w:jc w:val="center"/>
+              <w:rPr>
+                <w:sz w:val="24"/>
+                <w:szCs w:val="24"/>
+              </w:rPr>
+            </w:pPr>
+            <w:r>
+              <w:rPr>
+                <w:sz w:val="24"/>
+                <w:szCs w:val="24"/>
+              </w:rPr>
+              <w:t>SD F9,8(R0)</w:t>
+            </w:r>
+          </w:p>
+        </w:tc>
+        <w:tc>
+          <w:tcPr>
+            <w:tcW w:w="4675" w:type="dxa"/>
+          </w:tcPr>
+          <w:p>
+            <w:pPr>
+              <w:rPr>
+                <w:sz w:val="24"/>
+                <w:szCs w:val="24"/>
+              </w:rPr>
+            </w:pPr>
+          </w:p>
+        </w:tc>
+      </w:tr>
+      <w:tr>
+        <w:tc>
+          <w:tcPr>
+            <w:tcW w:w="4675" w:type="dxa"/>
+          </w:tcPr>
+          <w:p>
+            <w:pPr>
+              <w:jc w:val="center"/>
+              <w:rPr>
+                <w:sz w:val="24"/>
+                <w:szCs w:val="24"/>
+              </w:rPr>
+            </w:pPr>
+            <w:r>
+              <w:rPr>
+                <w:sz w:val="24"/>
+                <w:szCs w:val="24"/>
+              </w:rPr>
+              <w:t>ADDI R</w:t>
+            </w:r>
+            <w:proofErr w:type="gramStart"/>
+            <w:r>
+              <w:rPr>
+                <w:sz w:val="24"/>
+                <w:szCs w:val="24"/>
+              </w:rPr>
+              <w:t>4,R</w:t>
+            </w:r>
+            <w:proofErr w:type="gramEnd"/>
+            <w:r>
+              <w:rPr>
+                <w:sz w:val="24"/>
+                <w:szCs w:val="24"/>
+              </w:rPr>
+              <w:t>4,5</w:t>
+            </w:r>
+          </w:p>
+        </w:tc>
+        <w:tc>
+          <w:tcPr>
+            <w:tcW w:w="4675" w:type="dxa"/>
+          </w:tcPr>
+          <w:p>
+            <w:pPr>
+              <w:rPr>
+                <w:sz w:val="24"/>
+                <w:szCs w:val="24"/>
+              </w:rPr>
+            </w:pPr>
+          </w:p>
+        </w:tc>
+      </w:tr>
+    </w:tbl>
+    <w:p>
+      <w:pPr>
+        <w:rPr>
+          <w:sz w:val="24"/>
+          <w:szCs w:val="24"/>
+        </w:rPr>
+      </w:pPr>
+      <w:r>
+        <w:rPr>
+          <w:sz w:val="24"/>
+          <w:szCs w:val="24"/>
+        </w:rPr>
+        <w:t>Output:</w:t>
+      </w:r>
+    </w:p>
+    <w:p>
+      <w:pPr>
+        <w:jc w:val="center"/>
+        <w:rPr>
+          <w:sz w:val="24"/>
+          <w:szCs w:val="24"/>
+        </w:rPr>
+      </w:pPr>
+      <w:r>
+        <w:rPr>
+          <w:sz w:val="24"/>
+          <w:szCs w:val="24"/>
+        </w:rPr>
+        <w:drawing>
+          <wp:inline distT="0" distB="0" distL="0" distR="0" wp14:anchorId="1AAEB757" wp14:editId="2172BFAF">
+            <wp:extent cx="3611500" cy="2160451"/>
+            <wp:effectExtent l="0" t="0" r="8255" b="0"/>
+            <wp:docPr id="1" name="Picture 1" descr="A picture containing calendar&#10;&#10;Description automatically generated"/>
+            <wp:cNvGraphicFramePr>
+              <a:graphicFrameLocks xmlns:a="http://schemas.openxmlformats.org/drawingml/2006/main" noChangeAspect="1"/>
+            </wp:cNvGraphicFramePr>
+            <a:graphic xmlns:a="http://schemas.openxmlformats.org/drawingml/2006/main">
+              <a:graphicData uri="http://schemas.openxmlformats.org/drawingml/2006/picture">
+                <pic:pic xmlns:pic="http://schemas.openxmlformats.org/drawingml/2006/picture">
+                  <pic:nvPicPr>
+                    <pic:cNvPr id="1" name="Picture 1" descr="A picture containing calendar&#10;&#10;Description automatically generated"/>
+                    <pic:cNvPicPr/>
+                  </pic:nvPicPr>
+                  <pic:blipFill>
+                    <a:blip r:embed="rId5"/>
+                    <a:stretch>
+                      <a:fillRect/>
+                    </a:stretch>
+                  </pic:blipFill>
+                  <pic:spPr>
+                    <a:xfrm>
+                      <a:off x="0" y="0"/>
+                      <a:ext cx="3631513" cy="2172423"/>
+                    </a:xfrm>
+                    <a:prstGeom prst="rect">
+                      <a:avLst/>
+                    </a:prstGeom>
+                  </pic:spPr>
+                </pic:pic>
+              </a:graphicData>
+            </a:graphic>
+          </wp:inline>
+        </w:drawing>
+      </w:r>
+    </w:p>
+    <w:p>
+      <w:pPr>
+        <w:rPr>
+          <w:b/>
+          <w:bCs/>
+          <w:sz w:val="24"/>
+          <w:szCs w:val="24"/>
+        </w:rPr>
+      </w:pPr>
+      <w:r>
+        <w:rPr>
+          <w:b/>
+          <w:bCs/>
+          <w:sz w:val="24"/>
+          <w:szCs w:val="24"/>
+        </w:rPr>
+        <w:t>Tier 2: Straight-line code where there are dependencies (false and true):</w:t>
+      </w:r>
+    </w:p>
+    <w:p>
+      <w:pPr>
+        <w:rPr>
+          <w:sz w:val="24"/>
+          <w:szCs w:val="24"/>
+          <w:u w:val="single"/>
+        </w:rPr>
+      </w:pPr>
+      <w:r>
+        <w:rPr>
+          <w:sz w:val="24"/>
+          <w:szCs w:val="24"/>
+          <w:u w:val="single"/>
+        </w:rPr>
+        <w:t>Test 1</w:t>
+      </w:r>
+    </w:p>
+    <w:p>
+      <w:pPr>
+        <w:rPr>
+          <w:sz w:val="24"/>
+          <w:szCs w:val="24"/>
+        </w:rPr>
+      </w:pPr>
+      <w:r>
+        <w:rPr>
+          <w:sz w:val="24"/>
+          <w:szCs w:val="24"/>
+        </w:rPr>
+        <w:t>Instructions and initial values:</w:t>
+      </w:r>
+    </w:p>
+    <w:tbl>
+      <w:tblPr>
+        <w:tblStyle w:val="TableGrid"/>
+        <w:tblW w:w="0" w:type="auto"/>
+        <w:tblLook w:val="04A0" w:firstRow="1" w:lastRow="0" w:firstColumn="1" w:lastColumn="0" w:noHBand="0" w:noVBand="1"/>
+      </w:tblPr>
+      <w:tblGrid>
+        <w:gridCol w:w="4675"/>
+        <w:gridCol w:w="4675"/>
+      </w:tblGrid>
+      <w:tr>
+        <w:tc>
+          <w:tcPr>
+            <w:tcW w:w="4675" w:type="dxa"/>
+          </w:tcPr>
+          <w:p>
+            <w:pPr>
+              <w:jc w:val="center"/>
+              <w:rPr>
+                <w:sz w:val="24"/>
+                <w:szCs w:val="24"/>
+              </w:rPr>
+            </w:pPr>
+            <w:r>
+              <w:rPr>
+                <w:sz w:val="24"/>
+                <w:szCs w:val="24"/>
+              </w:rPr>
+              <w:t>SUB.D F</w:t>
+            </w:r>
+            <w:proofErr w:type="gramStart"/>
+            <w:r>
+              <w:rPr>
+                <w:sz w:val="24"/>
+                <w:szCs w:val="24"/>
+              </w:rPr>
+              <w:t>1,F</w:t>
+            </w:r>
+            <w:proofErr w:type="gramEnd"/>
+            <w:r>
+              <w:rPr>
+                <w:sz w:val="24"/>
+                <w:szCs w:val="24"/>
+              </w:rPr>
+              <w:t>2,F3</w:t>
+            </w:r>
+          </w:p>
+        </w:tc>
+        <w:tc>
+          <w:tcPr>
+            <w:tcW w:w="4675" w:type="dxa"/>
+          </w:tcPr>
+          <w:p>
+            <w:pPr>
+              <w:rPr>
+                <w:sz w:val="24"/>
+                <w:szCs w:val="24"/>
+              </w:rPr>
+            </w:pPr>
+            <w:r>
+              <w:rPr>
+                <w:sz w:val="24"/>
+                <w:szCs w:val="24"/>
+              </w:rPr>
+              <w:t>F</w:t>
+            </w:r>
+            <w:r>
+              <w:rPr>
+                <w:sz w:val="24"/>
+                <w:szCs w:val="24"/>
+              </w:rPr>
+              <w:t>1 = 0,</w:t>
+            </w:r>
+            <w:r>
+              <w:rPr>
+                <w:sz w:val="24"/>
+                <w:szCs w:val="24"/>
+              </w:rPr>
+              <w:t xml:space="preserve"> F</w:t>
+            </w:r>
+            <w:r>
+              <w:rPr>
+                <w:sz w:val="24"/>
+                <w:szCs w:val="24"/>
+              </w:rPr>
+              <w:t>2 = 20</w:t>
+            </w:r>
+            <w:r>
+              <w:rPr>
+                <w:sz w:val="24"/>
+                <w:szCs w:val="24"/>
+              </w:rPr>
+              <w:t>.5</w:t>
+            </w:r>
+            <w:r>
+              <w:rPr>
+                <w:sz w:val="24"/>
+                <w:szCs w:val="24"/>
+              </w:rPr>
+              <w:t>,</w:t>
+            </w:r>
+            <w:r>
+              <w:rPr>
+                <w:sz w:val="24"/>
+                <w:szCs w:val="24"/>
+              </w:rPr>
+              <w:t xml:space="preserve"> F</w:t>
+            </w:r>
+            <w:r>
+              <w:rPr>
+                <w:sz w:val="24"/>
+                <w:szCs w:val="24"/>
+              </w:rPr>
+              <w:t xml:space="preserve">3 = </w:t>
+            </w:r>
+            <w:r>
+              <w:rPr>
+                <w:sz w:val="24"/>
+                <w:szCs w:val="24"/>
+              </w:rPr>
+              <w:t>7</w:t>
+            </w:r>
+            <w:r>
+              <w:rPr>
+                <w:sz w:val="24"/>
+                <w:szCs w:val="24"/>
+              </w:rPr>
+              <w:t>.5</w:t>
+            </w:r>
+            <w:r>
+              <w:rPr>
+                <w:sz w:val="24"/>
+                <w:szCs w:val="24"/>
+              </w:rPr>
+              <w:t>,</w:t>
+            </w:r>
+            <w:r>
+              <w:rPr>
+                <w:sz w:val="24"/>
+                <w:szCs w:val="24"/>
+              </w:rPr>
+              <w:t xml:space="preserve"> F</w:t>
+            </w:r>
+            <w:r>
+              <w:rPr>
+                <w:sz w:val="24"/>
+                <w:szCs w:val="24"/>
+              </w:rPr>
+              <w:t xml:space="preserve">4 = </w:t>
+            </w:r>
+            <w:r>
+              <w:rPr>
+                <w:sz w:val="24"/>
+                <w:szCs w:val="24"/>
+              </w:rPr>
+              <w:t>0</w:t>
+            </w:r>
+            <w:r>
+              <w:rPr>
+                <w:sz w:val="24"/>
+                <w:szCs w:val="24"/>
+              </w:rPr>
+              <w:t>, F5 = 5</w:t>
+            </w:r>
+          </w:p>
+        </w:tc>
+      </w:tr>
+      <w:tr>
+        <w:tc>
+          <w:tcPr>
+            <w:tcW w:w="4675" w:type="dxa"/>
+          </w:tcPr>
+          <w:p>
+            <w:pPr>
+              <w:jc w:val="center"/>
+              <w:rPr>
+                <w:sz w:val="24"/>
+                <w:szCs w:val="24"/>
+              </w:rPr>
+            </w:pPr>
+            <w:r>
+              <w:rPr>
+                <w:sz w:val="24"/>
+                <w:szCs w:val="24"/>
+              </w:rPr>
+              <w:t>ADD.D F</w:t>
+            </w:r>
+            <w:proofErr w:type="gramStart"/>
+            <w:r>
+              <w:rPr>
+                <w:sz w:val="24"/>
+                <w:szCs w:val="24"/>
+              </w:rPr>
+              <w:t>1,F</w:t>
+            </w:r>
+            <w:proofErr w:type="gramEnd"/>
+            <w:r>
+              <w:rPr>
+                <w:sz w:val="24"/>
+                <w:szCs w:val="24"/>
+              </w:rPr>
+              <w:t>2,F3</w:t>
+            </w:r>
+          </w:p>
+        </w:tc>
+        <w:tc>
+          <w:tcPr>
+            <w:tcW w:w="4675" w:type="dxa"/>
+          </w:tcPr>
+          <w:p>
+            <w:pPr>
+              <w:rPr>
+                <w:sz w:val="24"/>
+                <w:szCs w:val="24"/>
+              </w:rPr>
+            </w:pPr>
+            <w:r>
+              <w:rPr>
+                <w:sz w:val="24"/>
+                <w:szCs w:val="24"/>
+              </w:rPr>
+              <w:t>F6 = 0</w:t>
+            </w:r>
+            <w:r>
+              <w:rPr>
+                <w:sz w:val="24"/>
+                <w:szCs w:val="24"/>
+              </w:rPr>
+              <w:t xml:space="preserve">, </w:t>
+            </w:r>
+            <w:r>
+              <w:rPr>
+                <w:sz w:val="24"/>
+                <w:szCs w:val="24"/>
+              </w:rPr>
+              <w:t>F</w:t>
+            </w:r>
+            <w:r>
+              <w:rPr>
+                <w:sz w:val="24"/>
+                <w:szCs w:val="24"/>
+              </w:rPr>
+              <w:t>7</w:t>
+            </w:r>
+            <w:r>
+              <w:rPr>
+                <w:sz w:val="24"/>
+                <w:szCs w:val="24"/>
+              </w:rPr>
+              <w:t xml:space="preserve"> = 0, F</w:t>
+            </w:r>
+            <w:r>
+              <w:rPr>
+                <w:sz w:val="24"/>
+                <w:szCs w:val="24"/>
+              </w:rPr>
+              <w:t>8</w:t>
+            </w:r>
+            <w:r>
+              <w:rPr>
+                <w:sz w:val="24"/>
+                <w:szCs w:val="24"/>
+              </w:rPr>
+              <w:t xml:space="preserve"> = </w:t>
+            </w:r>
+            <w:r>
+              <w:rPr>
+                <w:sz w:val="24"/>
+                <w:szCs w:val="24"/>
+              </w:rPr>
+              <w:t>12</w:t>
+            </w:r>
+          </w:p>
+        </w:tc>
+      </w:tr>
+      <w:tr>
+        <w:tc>
+          <w:tcPr>
+            <w:tcW w:w="4675" w:type="dxa"/>
+          </w:tcPr>
+          <w:p>
+            <w:pPr>
+              <w:jc w:val="center"/>
+              <w:rPr>
+                <w:sz w:val="24"/>
+                <w:szCs w:val="24"/>
+              </w:rPr>
+            </w:pPr>
+            <w:r>
+              <w:rPr>
+                <w:sz w:val="24"/>
+                <w:szCs w:val="24"/>
+              </w:rPr>
+              <w:t>MULT.D F</w:t>
+            </w:r>
+            <w:proofErr w:type="gramStart"/>
+            <w:r>
+              <w:rPr>
+                <w:sz w:val="24"/>
+                <w:szCs w:val="24"/>
+              </w:rPr>
+              <w:t>4,F</w:t>
+            </w:r>
+            <w:proofErr w:type="gramEnd"/>
+            <w:r>
+              <w:rPr>
+                <w:sz w:val="24"/>
+                <w:szCs w:val="24"/>
+              </w:rPr>
+              <w:t>1,F5</w:t>
+            </w:r>
+          </w:p>
+        </w:tc>
+        <w:tc>
+          <w:tcPr>
+            <w:tcW w:w="4675" w:type="dxa"/>
+          </w:tcPr>
+          <w:p>
+            <w:pPr>
+              <w:rPr>
+                <w:sz w:val="24"/>
+                <w:szCs w:val="24"/>
+              </w:rPr>
+            </w:pPr>
+            <w:proofErr w:type="gramStart"/>
+            <w:r>
+              <w:rPr>
+                <w:sz w:val="24"/>
+                <w:szCs w:val="24"/>
+              </w:rPr>
+              <w:t>MEM[</w:t>
+            </w:r>
+            <w:proofErr w:type="gramEnd"/>
+            <w:r>
+              <w:rPr>
+                <w:sz w:val="24"/>
+                <w:szCs w:val="24"/>
+              </w:rPr>
+              <w:t>4] = 19, MEM[8] = 0</w:t>
+            </w:r>
+          </w:p>
+        </w:tc>
+      </w:tr>
+      <w:tr>
+        <w:tc>
+          <w:tcPr>
+            <w:tcW w:w="4675" w:type="dxa"/>
+          </w:tcPr>
+          <w:p>
+            <w:pPr>
+              <w:jc w:val="center"/>
+              <w:rPr>
+                <w:sz w:val="24"/>
+                <w:szCs w:val="24"/>
+              </w:rPr>
+            </w:pPr>
+            <w:r>
+              <w:rPr>
+                <w:sz w:val="24"/>
+                <w:szCs w:val="24"/>
+              </w:rPr>
+              <w:t>ADD.D F</w:t>
+            </w:r>
+            <w:proofErr w:type="gramStart"/>
+            <w:r>
+              <w:rPr>
+                <w:sz w:val="24"/>
+                <w:szCs w:val="24"/>
+              </w:rPr>
+              <w:t>6,F</w:t>
+            </w:r>
+            <w:proofErr w:type="gramEnd"/>
+            <w:r>
+              <w:rPr>
+                <w:sz w:val="24"/>
+                <w:szCs w:val="24"/>
+              </w:rPr>
+              <w:t>4,F5</w:t>
+            </w:r>
+          </w:p>
+        </w:tc>
+        <w:tc>
+          <w:tcPr>
+            <w:tcW w:w="4675" w:type="dxa"/>
+          </w:tcPr>
+          <w:p>
+            <w:pPr>
+              <w:rPr>
+                <w:sz w:val="24"/>
+                <w:szCs w:val="24"/>
+              </w:rPr>
+            </w:pPr>
+          </w:p>
+        </w:tc>
+      </w:tr>
+      <w:tr>
+        <w:tc>
+          <w:tcPr>
+            <w:tcW w:w="4675" w:type="dxa"/>
+          </w:tcPr>
+          <w:p>
+            <w:pPr>
+              <w:jc w:val="center"/>
+              <w:rPr>
+                <w:sz w:val="24"/>
+                <w:szCs w:val="24"/>
+              </w:rPr>
+            </w:pPr>
+            <w:r>
+              <w:rPr>
+                <w:sz w:val="24"/>
+                <w:szCs w:val="24"/>
+              </w:rPr>
+              <w:t>LD F</w:t>
+            </w:r>
+            <w:r>
+              <w:rPr>
+                <w:sz w:val="24"/>
+                <w:szCs w:val="24"/>
+              </w:rPr>
+              <w:t>7</w:t>
+            </w:r>
+            <w:r>
+              <w:rPr>
+                <w:sz w:val="24"/>
+                <w:szCs w:val="24"/>
+              </w:rPr>
+              <w:t>,4(R0)</w:t>
+            </w:r>
+          </w:p>
+        </w:tc>
+        <w:tc>
+          <w:tcPr>
+            <w:tcW w:w="4675" w:type="dxa"/>
+          </w:tcPr>
+          <w:p>
+            <w:pPr>
+              <w:rPr>
+                <w:sz w:val="24"/>
+                <w:szCs w:val="24"/>
+              </w:rPr>
+            </w:pPr>
+          </w:p>
+        </w:tc>
+      </w:tr>
+      <w:tr>
+        <w:tc>
+          <w:tcPr>
+            <w:tcW w:w="4675" w:type="dxa"/>
+          </w:tcPr>
+          <w:p>
+            <w:pPr>
+              <w:jc w:val="center"/>
+              <w:rPr>
+                <w:sz w:val="24"/>
+                <w:szCs w:val="24"/>
+              </w:rPr>
+            </w:pPr>
+            <w:r>
+              <w:rPr>
+                <w:sz w:val="24"/>
+                <w:szCs w:val="24"/>
+              </w:rPr>
+              <w:t>ADD.D F</w:t>
+            </w:r>
+            <w:proofErr w:type="gramStart"/>
+            <w:r>
+              <w:rPr>
+                <w:sz w:val="24"/>
+                <w:szCs w:val="24"/>
+              </w:rPr>
+              <w:t>7,F</w:t>
+            </w:r>
+            <w:proofErr w:type="gramEnd"/>
+            <w:r>
+              <w:rPr>
+                <w:sz w:val="24"/>
+                <w:szCs w:val="24"/>
+              </w:rPr>
+              <w:t>7,F8</w:t>
+            </w:r>
+          </w:p>
+        </w:tc>
+        <w:tc>
+          <w:tcPr>
+            <w:tcW w:w="4675" w:type="dxa"/>
+          </w:tcPr>
+          <w:p>
+            <w:pPr>
+              <w:rPr>
+                <w:sz w:val="24"/>
+                <w:szCs w:val="24"/>
+              </w:rPr>
+            </w:pPr>
+          </w:p>
+        </w:tc>
+      </w:tr>
+      <w:tr>
+        <w:tc>
+          <w:tcPr>
+            <w:tcW w:w="4675" w:type="dxa"/>
+          </w:tcPr>
+          <w:p>
+            <w:pPr>
+              <w:jc w:val="center"/>
+              <w:rPr>
+                <w:sz w:val="24"/>
+                <w:szCs w:val="24"/>
+              </w:rPr>
+            </w:pPr>
+            <w:r>
+              <w:rPr>
+                <w:sz w:val="24"/>
+                <w:szCs w:val="24"/>
+              </w:rPr>
+              <w:t>SD F</w:t>
+            </w:r>
+            <w:r>
+              <w:rPr>
+                <w:sz w:val="24"/>
+                <w:szCs w:val="24"/>
+              </w:rPr>
+              <w:t>7</w:t>
+            </w:r>
+            <w:r>
+              <w:rPr>
+                <w:sz w:val="24"/>
+                <w:szCs w:val="24"/>
+              </w:rPr>
+              <w:t>,8(R0)</w:t>
+            </w:r>
+          </w:p>
+        </w:tc>
+        <w:tc>
+          <w:tcPr>
+            <w:tcW w:w="4675" w:type="dxa"/>
+          </w:tcPr>
+          <w:p>
+            <w:pPr>
+              <w:rPr>
+                <w:sz w:val="24"/>
+                <w:szCs w:val="24"/>
+              </w:rPr>
+            </w:pPr>
+          </w:p>
+        </w:tc>
+      </w:tr>
+    </w:tbl>
+    <w:p>
+      <w:pPr>
+        <w:rPr>
+          <w:sz w:val="24"/>
+          <w:szCs w:val="24"/>
+        </w:rPr>
+      </w:pPr>
+    </w:p>
+    <w:p>
+      <w:pPr>
+        <w:rPr>
+          <w:sz w:val="24"/>
+          <w:szCs w:val="24"/>
+        </w:rPr>
+      </w:pPr>
+    </w:p>
+    <w:p>
+      <w:pPr>
+        <w:rPr>
+          <w:sz w:val="24"/>
+          <w:szCs w:val="24"/>
+        </w:rPr>
+      </w:pPr>
+    </w:p>
+    <w:p>
+      <w:pPr>
+        <w:rPr>
+          <w:sz w:val="24"/>
+          <w:szCs w:val="24"/>
+        </w:rPr>
+      </w:pPr>
+    </w:p>
+    <w:p>
+      <w:pPr>
+        <w:rPr>
+          <w:sz w:val="24"/>
+          <w:szCs w:val="24"/>
+        </w:rPr>
+      </w:pPr>
+      <w:r>
+        <w:rPr>
+          <w:sz w:val="24"/>
+          <w:szCs w:val="24"/>
+        </w:rPr>
+        <w:lastRenderedPageBreak/>
+        <w:t>Output:</w:t>
+      </w:r>
+    </w:p>
+    <w:p>
+      <w:pPr>
+        <w:jc w:val="center"/>
+        <w:rPr>
+          <w:sz w:val="24"/>
+          <w:szCs w:val="24"/>
+        </w:rPr>
+      </w:pPr>
+      <w:r>
+        <w:rPr>
+          <w:sz w:val="24"/>
+          <w:szCs w:val="24"/>
+        </w:rPr>
+        <w:drawing>
+          <wp:inline distT="0" distB="0" distL="0" distR="0" wp14:anchorId="5659EB41" wp14:editId="53FBBFBA">
+            <wp:extent cx="3535680" cy="2290450"/>
+            <wp:effectExtent l="0" t="0" r="7620" b="0"/>
+            <wp:docPr id="2" name="Picture 2" descr="A picture containing text&#10;&#10;Description automatically generated"/>
+            <wp:cNvGraphicFramePr>
+              <a:graphicFrameLocks xmlns:a="http://schemas.openxmlformats.org/drawingml/2006/main" noChangeAspect="1"/>
+            </wp:cNvGraphicFramePr>
+            <a:graphic xmlns:a="http://schemas.openxmlformats.org/drawingml/2006/main">
+              <a:graphicData uri="http://schemas.openxmlformats.org/drawingml/2006/picture">
+                <pic:pic xmlns:pic="http://schemas.openxmlformats.org/drawingml/2006/picture">
+                  <pic:nvPicPr>
+                    <pic:cNvPr id="2" name="Picture 2" descr="A picture containing text&#10;&#10;Description automatically generated"/>
+                    <pic:cNvPicPr/>
+                  </pic:nvPicPr>
+                  <pic:blipFill>
+                    <a:blip r:embed="rId6"/>
+                    <a:stretch>
+                      <a:fillRect/>
+                    </a:stretch>
+                  </pic:blipFill>
+                  <pic:spPr>
+                    <a:xfrm>
+                      <a:off x="0" y="0"/>
+                      <a:ext cx="3547117" cy="2297859"/>
+                    </a:xfrm>
+                    <a:prstGeom prst="rect">
+                      <a:avLst/>
+                    </a:prstGeom>
+                  </pic:spPr>
+                </pic:pic>
+              </a:graphicData>
+            </a:graphic>
+          </wp:inline>
+        </w:drawing>
+      </w:r>
+    </w:p>
+    <w:p>
+      <w:pPr>
+        <w:rPr>
+          <w:sz w:val="24"/>
+          <w:szCs w:val="24"/>
+        </w:rPr>
+      </w:pPr>
     </w:p>
     <w:sectPr>
       <w:pgSz w:w="12240" w:h="15840"/>
@@ -531,6 +1987,7 @@
     <w:lsdException w:name="HTML Sample" w:semiHidden="1" w:unhideWhenUsed="1"/>
     <w:lsdException w:name="HTML Typewriter" w:semiHidden="1" w:unhideWhenUsed="1"/>
     <w:lsdException w:name="HTML Variable" w:semiHidden="1" w:unhideWhenUsed="1"/>
+    <w:lsdException w:name="Normal Table" w:semiHidden="1" w:unhideWhenUsed="1"/>
     <w:lsdException w:name="annotation subject" w:semiHidden="1" w:unhideWhenUsed="1"/>
     <w:lsdException w:name="No List" w:semiHidden="1" w:unhideWhenUsed="1"/>
     <w:lsdException w:name="Outline List 1" w:semiHidden="1" w:unhideWhenUsed="1"/>
@@ -577,8 +2034,10 @@
     <w:lsdException w:name="Table Subtle 2" w:semiHidden="1" w:unhideWhenUsed="1"/>
     <w:lsdException w:name="Table Web 1" w:semiHidden="1" w:unhideWhenUsed="1"/>
     <w:lsdException w:name="Table Web 2" w:semiHidden="1" w:unhideWhenUsed="1"/>
+    <w:lsdException w:name="Table Web 3" w:semiHidden="1" w:unhideWhenUsed="1"/>
     <w:lsdException w:name="Balloon Text" w:semiHidden="1" w:unhideWhenUsed="1"/>
     <w:lsdException w:name="Table Grid" w:uiPriority="39"/>
+    <w:lsdException w:name="Table Theme" w:semiHidden="1" w:unhideWhenUsed="1"/>
     <w:lsdException w:name="Placeholder Text" w:semiHidden="1"/>
     <w:lsdException w:name="No Spacing" w:uiPriority="1" w:qFormat="1"/>
     <w:lsdException w:name="Light Shading" w:uiPriority="60"/>
@@ -841,6 +2300,25 @@
       <w:ind w:left="720"/>
       <w:contextualSpacing/>
     </w:pPr>
+  </w:style>
+  <w:style w:type="table" w:styleId="TableGrid">
+    <w:name w:val="Table Grid"/>
+    <w:basedOn w:val="TableNormal"/>
+    <w:uiPriority w:val="39"/>
+    <w:rsid w:val="00D031E9"/>
+    <w:pPr>
+      <w:spacing w:after="0" w:line="240" w:lineRule="auto"/>
+    </w:pPr>
+    <w:tblPr>
+      <w:tblBorders>
+        <w:top w:val="single" w:sz="4" w:space="0" w:color="auto"/>
+        <w:left w:val="single" w:sz="4" w:space="0" w:color="auto"/>
+        <w:bottom w:val="single" w:sz="4" w:space="0" w:color="auto"/>
+        <w:right w:val="single" w:sz="4" w:space="0" w:color="auto"/>
+        <w:insideH w:val="single" w:sz="4" w:space="0" w:color="auto"/>
+        <w:insideV w:val="single" w:sz="4" w:space="0" w:color="auto"/>
+      </w:tblBorders>
+    </w:tblPr>
   </w:style>
 </w:styles>
 </file>

</xml_diff>